<commit_message>
changes to puppet and ansible
</commit_message>
<xml_diff>
--- a/Learnings/Assignments_devops.docx
+++ b/Learnings/Assignments_devops.docx
@@ -77,7 +77,7 @@
           <v:shape id="_x0000_i1025" type="#_x0000_t75" style="width:337.2pt;height:435.9pt" o:ole="">
             <v:imagedata r:id="rId6" o:title=""/>
           </v:shape>
-          <o:OLEObject Type="Embed" ProgID="AcroExch.Document.DC" ShapeID="_x0000_i1025" DrawAspect="Content" ObjectID="_1703165649" r:id="rId7"/>
+          <o:OLEObject Type="Embed" ProgID="AcroExch.Document.DC" ShapeID="_x0000_i1025" DrawAspect="Content" ObjectID="_1703415156" r:id="rId7"/>
         </w:object>
       </w:r>
     </w:p>
@@ -210,10 +210,10 @@
           <w:lang w:val="en-US"/>
         </w:rPr>
         <w:object w:dxaOrig="6120" w:dyaOrig="7920">
-          <v:shape id="_x0000_i1027" type="#_x0000_t75" style="width:306.2pt;height:396pt" o:ole="">
+          <v:shape id="_x0000_i1026" type="#_x0000_t75" style="width:306.2pt;height:396pt" o:ole="">
             <v:imagedata r:id="rId10" o:title=""/>
           </v:shape>
-          <o:OLEObject Type="Embed" ProgID="AcroExch.Document.DC" ShapeID="_x0000_i1027" DrawAspect="Content" ObjectID="_1703165650" r:id="rId11"/>
+          <o:OLEObject Type="Embed" ProgID="AcroExch.Document.DC" ShapeID="_x0000_i1026" DrawAspect="Content" ObjectID="_1703415157" r:id="rId11"/>
         </w:object>
       </w:r>
     </w:p>
@@ -346,10 +346,10 @@
           <w:lang w:val="en-US"/>
         </w:rPr>
         <w:object w:dxaOrig="6120" w:dyaOrig="7920">
-          <v:shape id="_x0000_i1028" type="#_x0000_t75" style="width:306.2pt;height:396pt" o:ole="">
+          <v:shape id="_x0000_i1027" type="#_x0000_t75" style="width:306.2pt;height:396pt" o:ole="">
             <v:imagedata r:id="rId14" o:title=""/>
           </v:shape>
-          <o:OLEObject Type="Embed" ProgID="AcroExch.Document.DC" ShapeID="_x0000_i1028" DrawAspect="Content" ObjectID="_1703165651" r:id="rId15"/>
+          <o:OLEObject Type="Embed" ProgID="AcroExch.Document.DC" ShapeID="_x0000_i1027" DrawAspect="Content" ObjectID="_1703415158" r:id="rId15"/>
         </w:object>
       </w:r>
     </w:p>
@@ -1404,14 +1404,7 @@
           <w:color w:val="2E74B5" w:themeColor="accent1" w:themeShade="BF"/>
           <w:lang w:val="en-US"/>
         </w:rPr>
-        <w:t xml:space="preserve"> </w:t>
-      </w:r>
-      <w:r>
-        <w:rPr>
-          <w:color w:val="2E74B5" w:themeColor="accent1" w:themeShade="BF"/>
-          <w:lang w:val="en-US"/>
-        </w:rPr>
-        <w:t>//check for attached volume</w:t>
+        <w:t xml:space="preserve"> //check for attached volume</w:t>
       </w:r>
     </w:p>
     <w:p>
@@ -2861,10 +2854,10 @@
           <w:lang w:val="en-US"/>
         </w:rPr>
         <w:object w:dxaOrig="6120" w:dyaOrig="7920">
-          <v:shape id="_x0000_i1031" type="#_x0000_t75" style="width:306.2pt;height:396pt" o:ole="">
+          <v:shape id="_x0000_i1028" type="#_x0000_t75" style="width:306.2pt;height:396pt" o:ole="">
             <v:imagedata r:id="rId21" o:title=""/>
           </v:shape>
-          <o:OLEObject Type="Embed" ProgID="AcroExch.Document.DC" ShapeID="_x0000_i1031" DrawAspect="Content" ObjectID="_1703165652" r:id="rId22"/>
+          <o:OLEObject Type="Embed" ProgID="AcroExch.Document.DC" ShapeID="_x0000_i1028" DrawAspect="Content" ObjectID="_1703415159" r:id="rId22"/>
         </w:object>
       </w:r>
     </w:p>
@@ -3642,6 +3635,7 @@
       <w:r>
         <w:rPr>
           <w:noProof/>
+          <w:lang w:eastAsia="en-IN"/>
         </w:rPr>
         <w:drawing>
           <wp:inline distT="0" distB="0" distL="0" distR="0" wp14:anchorId="5C3C16DF" wp14:editId="36B549AD">
@@ -3694,6 +3688,7 @@
       <w:r>
         <w:rPr>
           <w:noProof/>
+          <w:lang w:eastAsia="en-IN"/>
         </w:rPr>
         <w:drawing>
           <wp:inline distT="0" distB="0" distL="0" distR="0" wp14:anchorId="72B43FC5" wp14:editId="444182D2">
@@ -3746,6 +3741,7 @@
       <w:r>
         <w:rPr>
           <w:noProof/>
+          <w:lang w:eastAsia="en-IN"/>
         </w:rPr>
         <w:drawing>
           <wp:inline distT="0" distB="0" distL="0" distR="0" wp14:anchorId="17699890" wp14:editId="40141405">
@@ -3798,6 +3794,7 @@
       <w:r>
         <w:rPr>
           <w:noProof/>
+          <w:lang w:eastAsia="en-IN"/>
         </w:rPr>
         <w:drawing>
           <wp:inline distT="0" distB="0" distL="0" distR="0" wp14:anchorId="54DB5E7B" wp14:editId="4FA69F3F">
@@ -3976,12 +3973,1310 @@
     </w:p>
     <w:p>
       <w:pPr>
+        <w:pStyle w:val="Heading2"/>
+        <w:rPr>
+          <w:lang w:val="en-US"/>
+        </w:rPr>
+      </w:pPr>
+      <w:r>
+        <w:rPr>
+          <w:lang w:val="en-US"/>
+        </w:rPr>
+        <w:t>Puppet</w:t>
+      </w:r>
+    </w:p>
+    <w:p>
+      <w:pPr>
+        <w:pStyle w:val="Heading3"/>
+        <w:rPr>
+          <w:lang w:val="en-US"/>
+        </w:rPr>
+      </w:pPr>
+      <w:r>
+        <w:rPr>
+          <w:lang w:val="en-US"/>
+        </w:rPr>
+        <w:t>Assignment:</w:t>
+      </w:r>
+    </w:p>
+    <w:p>
+      <w:pPr>
+        <w:pStyle w:val="ListParagraph"/>
+        <w:numPr>
+          <w:ilvl w:val="0"/>
+          <w:numId w:val="8"/>
+        </w:numPr>
+        <w:rPr>
+          <w:lang w:val="en-US"/>
+        </w:rPr>
+      </w:pPr>
+      <w:r>
+        <w:rPr>
+          <w:lang w:val="en-US"/>
+        </w:rPr>
+        <w:t>ubuntu@ip-172-31-85-</w:t>
+      </w:r>
+      <w:proofErr w:type="gramStart"/>
+      <w:r>
+        <w:rPr>
+          <w:lang w:val="en-US"/>
+        </w:rPr>
+        <w:t>185:~</w:t>
+      </w:r>
+      <w:proofErr w:type="gramEnd"/>
+      <w:r>
+        <w:rPr>
+          <w:lang w:val="en-US"/>
+        </w:rPr>
+        <w:t xml:space="preserve">/new$ </w:t>
+      </w:r>
+      <w:proofErr w:type="spellStart"/>
+      <w:r>
+        <w:rPr>
+          <w:lang w:val="en-US"/>
+        </w:rPr>
+        <w:t>sudo</w:t>
+      </w:r>
+      <w:proofErr w:type="spellEnd"/>
+      <w:r>
+        <w:rPr>
+          <w:lang w:val="en-US"/>
+        </w:rPr>
+        <w:t xml:space="preserve"> puppet module generate </w:t>
+      </w:r>
+      <w:proofErr w:type="spellStart"/>
+      <w:r>
+        <w:rPr>
+          <w:lang w:val="en-US"/>
+        </w:rPr>
+        <w:t>devops</w:t>
+      </w:r>
+      <w:proofErr w:type="spellEnd"/>
+      <w:r>
+        <w:rPr>
+          <w:lang w:val="en-US"/>
+        </w:rPr>
+        <w:t>-apache</w:t>
+      </w:r>
+    </w:p>
+    <w:p>
+      <w:pPr>
+        <w:pStyle w:val="ListParagraph"/>
+        <w:rPr>
+          <w:lang w:val="en-US"/>
+        </w:rPr>
+      </w:pPr>
+      <w:r>
+        <w:rPr>
+          <w:lang w:val="en-US"/>
+        </w:rPr>
+        <w:lastRenderedPageBreak/>
+        <w:t>{</w:t>
+      </w:r>
+    </w:p>
+    <w:p>
+      <w:pPr>
+        <w:pStyle w:val="ListParagraph"/>
+        <w:rPr>
+          <w:lang w:val="en-US"/>
+        </w:rPr>
+      </w:pPr>
+      <w:r>
+        <w:rPr>
+          <w:lang w:val="en-US"/>
+        </w:rPr>
+        <w:t xml:space="preserve">  "name": "</w:t>
+      </w:r>
+      <w:proofErr w:type="spellStart"/>
+      <w:r>
+        <w:rPr>
+          <w:lang w:val="en-US"/>
+        </w:rPr>
+        <w:t>devops</w:t>
+      </w:r>
+      <w:proofErr w:type="spellEnd"/>
+      <w:r>
+        <w:rPr>
+          <w:lang w:val="en-US"/>
+        </w:rPr>
+        <w:t>-apache",</w:t>
+      </w:r>
+    </w:p>
+    <w:p>
+      <w:pPr>
+        <w:pStyle w:val="ListParagraph"/>
+        <w:rPr>
+          <w:lang w:val="en-US"/>
+        </w:rPr>
+      </w:pPr>
+      <w:r>
+        <w:rPr>
+          <w:lang w:val="en-US"/>
+        </w:rPr>
+        <w:t xml:space="preserve">  "version": "1.0.0",</w:t>
+      </w:r>
+    </w:p>
+    <w:p>
+      <w:pPr>
+        <w:pStyle w:val="ListParagraph"/>
+        <w:rPr>
+          <w:lang w:val="en-US"/>
+        </w:rPr>
+      </w:pPr>
+      <w:r>
+        <w:rPr>
+          <w:lang w:val="en-US"/>
+        </w:rPr>
+        <w:t xml:space="preserve">  "author": "</w:t>
+      </w:r>
+      <w:proofErr w:type="spellStart"/>
+      <w:r>
+        <w:rPr>
+          <w:lang w:val="en-US"/>
+        </w:rPr>
+        <w:t>devops</w:t>
+      </w:r>
+      <w:proofErr w:type="spellEnd"/>
+      <w:r>
+        <w:rPr>
+          <w:lang w:val="en-US"/>
+        </w:rPr>
+        <w:t>",</w:t>
+      </w:r>
+    </w:p>
+    <w:p>
+      <w:pPr>
+        <w:pStyle w:val="ListParagraph"/>
+        <w:rPr>
+          <w:lang w:val="en-US"/>
+        </w:rPr>
+      </w:pPr>
+      <w:r>
+        <w:rPr>
+          <w:lang w:val="en-US"/>
+        </w:rPr>
+        <w:t xml:space="preserve">  "summary": "apache",</w:t>
+      </w:r>
+    </w:p>
+    <w:p>
+      <w:pPr>
+        <w:pStyle w:val="ListParagraph"/>
+        <w:rPr>
+          <w:lang w:val="en-US"/>
+        </w:rPr>
+      </w:pPr>
+      <w:r>
+        <w:rPr>
+          <w:lang w:val="en-US"/>
+        </w:rPr>
+        <w:t xml:space="preserve">  "license": "Apache-2.0",</w:t>
+      </w:r>
+    </w:p>
+    <w:p>
+      <w:pPr>
+        <w:pStyle w:val="ListParagraph"/>
+        <w:rPr>
+          <w:lang w:val="en-US"/>
+        </w:rPr>
+      </w:pPr>
+      <w:r>
+        <w:rPr>
+          <w:lang w:val="en-US"/>
+        </w:rPr>
+        <w:t xml:space="preserve">  "source": "apache",</w:t>
+      </w:r>
+    </w:p>
+    <w:p>
+      <w:pPr>
+        <w:pStyle w:val="ListParagraph"/>
+        <w:rPr>
+          <w:lang w:val="en-US"/>
+        </w:rPr>
+      </w:pPr>
+      <w:r>
+        <w:rPr>
+          <w:lang w:val="en-US"/>
+        </w:rPr>
+        <w:t xml:space="preserve">  "</w:t>
+      </w:r>
+      <w:proofErr w:type="spellStart"/>
+      <w:r>
+        <w:rPr>
+          <w:lang w:val="en-US"/>
+        </w:rPr>
+        <w:t>project_page</w:t>
+      </w:r>
+      <w:proofErr w:type="spellEnd"/>
+      <w:r>
+        <w:rPr>
+          <w:lang w:val="en-US"/>
+        </w:rPr>
+        <w:t>": "apache",</w:t>
+      </w:r>
+    </w:p>
+    <w:p>
+      <w:pPr>
+        <w:pStyle w:val="ListParagraph"/>
+        <w:rPr>
+          <w:lang w:val="en-US"/>
+        </w:rPr>
+      </w:pPr>
+      <w:r>
+        <w:rPr>
+          <w:lang w:val="en-US"/>
+        </w:rPr>
+        <w:t xml:space="preserve">  "</w:t>
+      </w:r>
+      <w:proofErr w:type="spellStart"/>
+      <w:r>
+        <w:rPr>
+          <w:lang w:val="en-US"/>
+        </w:rPr>
+        <w:t>issues_url</w:t>
+      </w:r>
+      <w:proofErr w:type="spellEnd"/>
+      <w:r>
+        <w:rPr>
+          <w:lang w:val="en-US"/>
+        </w:rPr>
+        <w:t>": "apache",</w:t>
+      </w:r>
+    </w:p>
+    <w:p>
+      <w:pPr>
+        <w:pStyle w:val="ListParagraph"/>
+        <w:rPr>
+          <w:lang w:val="en-US"/>
+        </w:rPr>
+      </w:pPr>
+      <w:r>
+        <w:rPr>
+          <w:lang w:val="en-US"/>
+        </w:rPr>
+        <w:t xml:space="preserve">  "dependencies": [</w:t>
+      </w:r>
+    </w:p>
+    <w:p>
+      <w:pPr>
+        <w:pStyle w:val="ListParagraph"/>
+        <w:rPr>
+          <w:lang w:val="en-US"/>
+        </w:rPr>
+      </w:pPr>
+      <w:r>
+        <w:rPr>
+          <w:lang w:val="en-US"/>
+        </w:rPr>
+        <w:t xml:space="preserve">    {</w:t>
+      </w:r>
+    </w:p>
+    <w:p>
+      <w:pPr>
+        <w:pStyle w:val="ListParagraph"/>
+        <w:rPr>
+          <w:lang w:val="en-US"/>
+        </w:rPr>
+      </w:pPr>
+      <w:r>
+        <w:rPr>
+          <w:lang w:val="en-US"/>
+        </w:rPr>
+        <w:t xml:space="preserve">      "name": "</w:t>
+      </w:r>
+      <w:proofErr w:type="spellStart"/>
+      <w:r>
+        <w:rPr>
+          <w:lang w:val="en-US"/>
+        </w:rPr>
+        <w:t>puppetlabs-stdlib</w:t>
+      </w:r>
+      <w:proofErr w:type="spellEnd"/>
+      <w:r>
+        <w:rPr>
+          <w:lang w:val="en-US"/>
+        </w:rPr>
+        <w:t>",</w:t>
+      </w:r>
+    </w:p>
+    <w:p>
+      <w:pPr>
+        <w:pStyle w:val="ListParagraph"/>
+        <w:rPr>
+          <w:lang w:val="en-US"/>
+        </w:rPr>
+      </w:pPr>
+      <w:r>
+        <w:rPr>
+          <w:lang w:val="en-US"/>
+        </w:rPr>
+        <w:t xml:space="preserve">      "</w:t>
+      </w:r>
+      <w:proofErr w:type="spellStart"/>
+      <w:r>
+        <w:rPr>
+          <w:lang w:val="en-US"/>
+        </w:rPr>
+        <w:t>version_requirement</w:t>
+      </w:r>
+      <w:proofErr w:type="spellEnd"/>
+      <w:r>
+        <w:rPr>
+          <w:lang w:val="en-US"/>
+        </w:rPr>
+        <w:t>": "&gt;= 1.0.0"</w:t>
+      </w:r>
+    </w:p>
+    <w:p>
+      <w:pPr>
+        <w:pStyle w:val="ListParagraph"/>
+        <w:rPr>
+          <w:lang w:val="en-US"/>
+        </w:rPr>
+      </w:pPr>
+      <w:r>
+        <w:rPr>
+          <w:lang w:val="en-US"/>
+        </w:rPr>
+        <w:t xml:space="preserve">    }</w:t>
+      </w:r>
+    </w:p>
+    <w:p>
+      <w:pPr>
+        <w:pStyle w:val="ListParagraph"/>
+        <w:rPr>
+          <w:lang w:val="en-US"/>
+        </w:rPr>
+      </w:pPr>
+      <w:r>
+        <w:rPr>
+          <w:lang w:val="en-US"/>
+        </w:rPr>
+        <w:t xml:space="preserve">  ],</w:t>
+      </w:r>
+    </w:p>
+    <w:p>
+      <w:pPr>
+        <w:pStyle w:val="ListParagraph"/>
+        <w:rPr>
+          <w:lang w:val="en-US"/>
+        </w:rPr>
+      </w:pPr>
+      <w:r>
+        <w:rPr>
+          <w:lang w:val="en-US"/>
+        </w:rPr>
+        <w:t xml:space="preserve">  "</w:t>
+      </w:r>
+      <w:proofErr w:type="spellStart"/>
+      <w:r>
+        <w:rPr>
+          <w:lang w:val="en-US"/>
+        </w:rPr>
+        <w:t>data_provider</w:t>
+      </w:r>
+      <w:proofErr w:type="spellEnd"/>
+      <w:r>
+        <w:rPr>
+          <w:lang w:val="en-US"/>
+        </w:rPr>
+        <w:t>": null</w:t>
+      </w:r>
+    </w:p>
+    <w:p>
+      <w:pPr>
+        <w:pStyle w:val="ListParagraph"/>
+        <w:rPr>
+          <w:lang w:val="en-US"/>
+        </w:rPr>
+      </w:pPr>
+      <w:r>
+        <w:rPr>
+          <w:lang w:val="en-US"/>
+        </w:rPr>
+        <w:t>}</w:t>
+      </w:r>
+    </w:p>
+    <w:p>
+      <w:pPr>
+        <w:pStyle w:val="ListParagraph"/>
+        <w:rPr>
+          <w:lang w:val="en-US"/>
+        </w:rPr>
+      </w:pPr>
+    </w:p>
+    <w:p>
+      <w:pPr>
+        <w:pStyle w:val="ListParagraph"/>
+        <w:numPr>
+          <w:ilvl w:val="0"/>
+          <w:numId w:val="8"/>
+        </w:numPr>
+        <w:rPr>
+          <w:lang w:val="en-US"/>
+        </w:rPr>
+      </w:pPr>
+      <w:r>
+        <w:rPr>
+          <w:lang w:val="en-US"/>
+        </w:rPr>
+        <w:t>ubuntu@ip-172-31-85-</w:t>
+      </w:r>
+      <w:proofErr w:type="gramStart"/>
+      <w:r>
+        <w:rPr>
+          <w:lang w:val="en-US"/>
+        </w:rPr>
+        <w:t>185:~</w:t>
+      </w:r>
+      <w:proofErr w:type="gramEnd"/>
+      <w:r>
+        <w:rPr>
+          <w:lang w:val="en-US"/>
+        </w:rPr>
+        <w:t xml:space="preserve">/new/apache/manifests$ </w:t>
+      </w:r>
+      <w:proofErr w:type="spellStart"/>
+      <w:r>
+        <w:rPr>
+          <w:lang w:val="en-US"/>
+        </w:rPr>
+        <w:t>sudo</w:t>
+      </w:r>
+      <w:proofErr w:type="spellEnd"/>
+      <w:r>
+        <w:rPr>
+          <w:lang w:val="en-US"/>
+        </w:rPr>
+        <w:t xml:space="preserve"> vi </w:t>
+      </w:r>
+      <w:proofErr w:type="spellStart"/>
+      <w:r>
+        <w:rPr>
+          <w:lang w:val="en-US"/>
+        </w:rPr>
+        <w:t>init.pp</w:t>
+      </w:r>
+      <w:proofErr w:type="spellEnd"/>
+    </w:p>
+    <w:p>
+      <w:pPr>
+        <w:pStyle w:val="ListParagraph"/>
+        <w:rPr>
+          <w:lang w:val="en-US"/>
+        </w:rPr>
+      </w:pPr>
+    </w:p>
+    <w:p>
+      <w:pPr>
+        <w:shd w:val="clear" w:color="auto" w:fill="000000"/>
+        <w:spacing w:line="285" w:lineRule="atLeast"/>
+        <w:rPr>
+          <w:rFonts w:ascii="Consolas" w:hAnsi="Consolas"/>
+          <w:color w:val="FFFFFF"/>
+          <w:sz w:val="21"/>
+          <w:szCs w:val="21"/>
+        </w:rPr>
+      </w:pPr>
+      <w:r>
+        <w:rPr>
+          <w:rFonts w:ascii="Consolas" w:hAnsi="Consolas"/>
+          <w:color w:val="569CD6"/>
+          <w:sz w:val="21"/>
+          <w:szCs w:val="21"/>
+        </w:rPr>
+        <w:t>class</w:t>
+      </w:r>
+      <w:r>
+        <w:rPr>
+          <w:rFonts w:ascii="Consolas" w:hAnsi="Consolas"/>
+          <w:color w:val="FFFFFF"/>
+          <w:sz w:val="21"/>
+          <w:szCs w:val="21"/>
+        </w:rPr>
+        <w:t xml:space="preserve"> </w:t>
+      </w:r>
+      <w:r>
+        <w:rPr>
+          <w:rFonts w:ascii="Consolas" w:hAnsi="Consolas"/>
+          <w:color w:val="4EC9B0"/>
+          <w:sz w:val="21"/>
+          <w:szCs w:val="21"/>
+        </w:rPr>
+        <w:t>apache</w:t>
+      </w:r>
+      <w:r>
+        <w:rPr>
+          <w:rFonts w:ascii="Consolas" w:hAnsi="Consolas"/>
+          <w:color w:val="FFFFFF"/>
+          <w:sz w:val="21"/>
+          <w:szCs w:val="21"/>
+        </w:rPr>
+        <w:t xml:space="preserve"> {</w:t>
+      </w:r>
+    </w:p>
+    <w:p>
+      <w:pPr>
+        <w:shd w:val="clear" w:color="auto" w:fill="000000"/>
+        <w:spacing w:after="240" w:line="285" w:lineRule="atLeast"/>
+        <w:rPr>
+          <w:rFonts w:ascii="Consolas" w:hAnsi="Consolas"/>
+          <w:color w:val="FFFFFF"/>
+          <w:sz w:val="21"/>
+          <w:szCs w:val="21"/>
+        </w:rPr>
+      </w:pPr>
+    </w:p>
+    <w:p>
+      <w:pPr>
+        <w:shd w:val="clear" w:color="auto" w:fill="000000"/>
+        <w:spacing w:line="285" w:lineRule="atLeast"/>
+        <w:rPr>
+          <w:rFonts w:ascii="Consolas" w:hAnsi="Consolas"/>
+          <w:color w:val="FFFFFF"/>
+          <w:sz w:val="21"/>
+          <w:szCs w:val="21"/>
+        </w:rPr>
+      </w:pPr>
+      <w:r>
+        <w:rPr>
+          <w:rFonts w:ascii="Consolas" w:hAnsi="Consolas"/>
+          <w:color w:val="569CD6"/>
+          <w:sz w:val="21"/>
+          <w:szCs w:val="21"/>
+        </w:rPr>
+        <w:t>package</w:t>
+      </w:r>
+      <w:r>
+        <w:rPr>
+          <w:rFonts w:ascii="Consolas" w:hAnsi="Consolas"/>
+          <w:color w:val="FFFFFF"/>
+          <w:sz w:val="21"/>
+          <w:szCs w:val="21"/>
+        </w:rPr>
+        <w:t xml:space="preserve"> {</w:t>
+      </w:r>
+      <w:r>
+        <w:rPr>
+          <w:rFonts w:ascii="Consolas" w:hAnsi="Consolas"/>
+          <w:color w:val="CE9178"/>
+          <w:sz w:val="21"/>
+          <w:szCs w:val="21"/>
+        </w:rPr>
+        <w:t>'apache2'</w:t>
+      </w:r>
+      <w:r>
+        <w:rPr>
+          <w:rFonts w:ascii="Consolas" w:hAnsi="Consolas"/>
+          <w:color w:val="FFFFFF"/>
+          <w:sz w:val="21"/>
+          <w:szCs w:val="21"/>
+        </w:rPr>
+        <w:t>:</w:t>
+      </w:r>
+    </w:p>
+    <w:p>
+      <w:pPr>
+        <w:shd w:val="clear" w:color="auto" w:fill="000000"/>
+        <w:spacing w:line="285" w:lineRule="atLeast"/>
+        <w:rPr>
+          <w:rFonts w:ascii="Consolas" w:hAnsi="Consolas"/>
+          <w:color w:val="FFFFFF"/>
+          <w:sz w:val="21"/>
+          <w:szCs w:val="21"/>
+        </w:rPr>
+      </w:pPr>
+      <w:r>
+        <w:rPr>
+          <w:rFonts w:ascii="Consolas" w:hAnsi="Consolas"/>
+          <w:color w:val="FFFFFF"/>
+          <w:sz w:val="21"/>
+          <w:szCs w:val="21"/>
+        </w:rPr>
+        <w:t>ensure =&gt; installed,</w:t>
+      </w:r>
+    </w:p>
+    <w:p>
+      <w:pPr>
+        <w:shd w:val="clear" w:color="auto" w:fill="000000"/>
+        <w:spacing w:line="285" w:lineRule="atLeast"/>
+        <w:rPr>
+          <w:rFonts w:ascii="Consolas" w:hAnsi="Consolas"/>
+          <w:color w:val="FFFFFF"/>
+          <w:sz w:val="21"/>
+          <w:szCs w:val="21"/>
+        </w:rPr>
+      </w:pPr>
+      <w:r>
+        <w:rPr>
+          <w:rFonts w:ascii="Consolas" w:hAnsi="Consolas"/>
+          <w:color w:val="FFFFFF"/>
+          <w:sz w:val="21"/>
+          <w:szCs w:val="21"/>
+        </w:rPr>
+        <w:t>}</w:t>
+      </w:r>
+    </w:p>
+    <w:p>
+      <w:pPr>
+        <w:shd w:val="clear" w:color="auto" w:fill="000000"/>
+        <w:spacing w:line="285" w:lineRule="atLeast"/>
+        <w:rPr>
+          <w:rFonts w:ascii="Consolas" w:hAnsi="Consolas"/>
+          <w:color w:val="FFFFFF"/>
+          <w:sz w:val="21"/>
+          <w:szCs w:val="21"/>
+        </w:rPr>
+      </w:pPr>
+    </w:p>
+    <w:p>
+      <w:pPr>
+        <w:shd w:val="clear" w:color="auto" w:fill="000000"/>
+        <w:spacing w:line="285" w:lineRule="atLeast"/>
+        <w:rPr>
+          <w:rFonts w:ascii="Consolas" w:hAnsi="Consolas"/>
+          <w:color w:val="FFFFFF"/>
+          <w:sz w:val="21"/>
+          <w:szCs w:val="21"/>
+        </w:rPr>
+      </w:pPr>
+      <w:r>
+        <w:rPr>
+          <w:rFonts w:ascii="Consolas" w:hAnsi="Consolas"/>
+          <w:color w:val="569CD6"/>
+          <w:sz w:val="21"/>
+          <w:szCs w:val="21"/>
+        </w:rPr>
+        <w:t>file</w:t>
+      </w:r>
+      <w:r>
+        <w:rPr>
+          <w:rFonts w:ascii="Consolas" w:hAnsi="Consolas"/>
+          <w:color w:val="FFFFFF"/>
+          <w:sz w:val="21"/>
+          <w:szCs w:val="21"/>
+        </w:rPr>
+        <w:t xml:space="preserve"> </w:t>
+      </w:r>
+      <w:proofErr w:type="gramStart"/>
+      <w:r>
+        <w:rPr>
+          <w:rFonts w:ascii="Consolas" w:hAnsi="Consolas"/>
+          <w:color w:val="FFFFFF"/>
+          <w:sz w:val="21"/>
+          <w:szCs w:val="21"/>
+        </w:rPr>
+        <w:t xml:space="preserve">{ </w:t>
+      </w:r>
+      <w:r>
+        <w:rPr>
+          <w:rFonts w:ascii="Consolas" w:hAnsi="Consolas"/>
+          <w:color w:val="CE9178"/>
+          <w:sz w:val="21"/>
+          <w:szCs w:val="21"/>
+        </w:rPr>
+        <w:t>'</w:t>
+      </w:r>
+      <w:proofErr w:type="gramEnd"/>
+      <w:r>
+        <w:rPr>
+          <w:rFonts w:ascii="Consolas" w:hAnsi="Consolas"/>
+          <w:color w:val="CE9178"/>
+          <w:sz w:val="21"/>
+          <w:szCs w:val="21"/>
+        </w:rPr>
+        <w:t>/</w:t>
+      </w:r>
+      <w:proofErr w:type="spellStart"/>
+      <w:r>
+        <w:rPr>
+          <w:rFonts w:ascii="Consolas" w:hAnsi="Consolas"/>
+          <w:color w:val="CE9178"/>
+          <w:sz w:val="21"/>
+          <w:szCs w:val="21"/>
+        </w:rPr>
+        <w:t>var</w:t>
+      </w:r>
+      <w:proofErr w:type="spellEnd"/>
+      <w:r>
+        <w:rPr>
+          <w:rFonts w:ascii="Consolas" w:hAnsi="Consolas"/>
+          <w:color w:val="CE9178"/>
+          <w:sz w:val="21"/>
+          <w:szCs w:val="21"/>
+        </w:rPr>
+        <w:t>/www/html/index.html'</w:t>
+      </w:r>
+      <w:r>
+        <w:rPr>
+          <w:rFonts w:ascii="Consolas" w:hAnsi="Consolas"/>
+          <w:color w:val="FFFFFF"/>
+          <w:sz w:val="21"/>
+          <w:szCs w:val="21"/>
+        </w:rPr>
+        <w:t>:</w:t>
+      </w:r>
+    </w:p>
+    <w:p>
+      <w:pPr>
+        <w:shd w:val="clear" w:color="auto" w:fill="000000"/>
+        <w:spacing w:line="285" w:lineRule="atLeast"/>
+        <w:rPr>
+          <w:rFonts w:ascii="Consolas" w:hAnsi="Consolas"/>
+          <w:color w:val="FFFFFF"/>
+          <w:sz w:val="21"/>
+          <w:szCs w:val="21"/>
+        </w:rPr>
+      </w:pPr>
+      <w:r>
+        <w:rPr>
+          <w:rFonts w:ascii="Consolas" w:hAnsi="Consolas"/>
+          <w:color w:val="FFFFFF"/>
+          <w:sz w:val="21"/>
+          <w:szCs w:val="21"/>
+        </w:rPr>
+        <w:t xml:space="preserve">  ensure =&gt; </w:t>
+      </w:r>
+      <w:r>
+        <w:rPr>
+          <w:rFonts w:ascii="Consolas" w:hAnsi="Consolas"/>
+          <w:color w:val="569CD6"/>
+          <w:sz w:val="21"/>
+          <w:szCs w:val="21"/>
+        </w:rPr>
+        <w:t>absent</w:t>
+      </w:r>
+      <w:r>
+        <w:rPr>
+          <w:rFonts w:ascii="Consolas" w:hAnsi="Consolas"/>
+          <w:color w:val="FFFFFF"/>
+          <w:sz w:val="21"/>
+          <w:szCs w:val="21"/>
+        </w:rPr>
+        <w:t>,</w:t>
+      </w:r>
+    </w:p>
+    <w:p>
+      <w:pPr>
+        <w:shd w:val="clear" w:color="auto" w:fill="000000"/>
+        <w:spacing w:line="285" w:lineRule="atLeast"/>
+        <w:rPr>
+          <w:rFonts w:ascii="Consolas" w:hAnsi="Consolas"/>
+          <w:color w:val="FFFFFF"/>
+          <w:sz w:val="21"/>
+          <w:szCs w:val="21"/>
+        </w:rPr>
+      </w:pPr>
+      <w:r>
+        <w:rPr>
+          <w:rFonts w:ascii="Consolas" w:hAnsi="Consolas"/>
+          <w:color w:val="FFFFFF"/>
+          <w:sz w:val="21"/>
+          <w:szCs w:val="21"/>
+        </w:rPr>
+        <w:t>}</w:t>
+      </w:r>
+    </w:p>
+    <w:p>
+      <w:pPr>
+        <w:shd w:val="clear" w:color="auto" w:fill="000000"/>
+        <w:spacing w:line="285" w:lineRule="atLeast"/>
+        <w:rPr>
+          <w:rFonts w:ascii="Consolas" w:hAnsi="Consolas"/>
+          <w:color w:val="FFFFFF"/>
+          <w:sz w:val="21"/>
+          <w:szCs w:val="21"/>
+        </w:rPr>
+      </w:pPr>
+    </w:p>
+    <w:p>
+      <w:pPr>
+        <w:shd w:val="clear" w:color="auto" w:fill="000000"/>
+        <w:spacing w:line="285" w:lineRule="atLeast"/>
+        <w:rPr>
+          <w:rFonts w:ascii="Consolas" w:hAnsi="Consolas"/>
+          <w:color w:val="FFFFFF"/>
+          <w:sz w:val="21"/>
+          <w:szCs w:val="21"/>
+        </w:rPr>
+      </w:pPr>
+      <w:r>
+        <w:rPr>
+          <w:rFonts w:ascii="Consolas" w:hAnsi="Consolas"/>
+          <w:color w:val="569CD6"/>
+          <w:sz w:val="21"/>
+          <w:szCs w:val="21"/>
+        </w:rPr>
+        <w:t>file</w:t>
+      </w:r>
+      <w:r>
+        <w:rPr>
+          <w:rFonts w:ascii="Consolas" w:hAnsi="Consolas"/>
+          <w:color w:val="FFFFFF"/>
+          <w:sz w:val="21"/>
+          <w:szCs w:val="21"/>
+        </w:rPr>
+        <w:t xml:space="preserve"> </w:t>
+      </w:r>
+      <w:proofErr w:type="gramStart"/>
+      <w:r>
+        <w:rPr>
+          <w:rFonts w:ascii="Consolas" w:hAnsi="Consolas"/>
+          <w:color w:val="FFFFFF"/>
+          <w:sz w:val="21"/>
+          <w:szCs w:val="21"/>
+        </w:rPr>
+        <w:t xml:space="preserve">{ </w:t>
+      </w:r>
+      <w:r>
+        <w:rPr>
+          <w:rFonts w:ascii="Consolas" w:hAnsi="Consolas"/>
+          <w:color w:val="CE9178"/>
+          <w:sz w:val="21"/>
+          <w:szCs w:val="21"/>
+        </w:rPr>
+        <w:t>'</w:t>
+      </w:r>
+      <w:proofErr w:type="gramEnd"/>
+      <w:r>
+        <w:rPr>
+          <w:rFonts w:ascii="Consolas" w:hAnsi="Consolas"/>
+          <w:color w:val="CE9178"/>
+          <w:sz w:val="21"/>
+          <w:szCs w:val="21"/>
+        </w:rPr>
+        <w:t>/</w:t>
+      </w:r>
+      <w:proofErr w:type="spellStart"/>
+      <w:r>
+        <w:rPr>
+          <w:rFonts w:ascii="Consolas" w:hAnsi="Consolas"/>
+          <w:color w:val="CE9178"/>
+          <w:sz w:val="21"/>
+          <w:szCs w:val="21"/>
+        </w:rPr>
+        <w:t>var</w:t>
+      </w:r>
+      <w:proofErr w:type="spellEnd"/>
+      <w:r>
+        <w:rPr>
+          <w:rFonts w:ascii="Consolas" w:hAnsi="Consolas"/>
+          <w:color w:val="CE9178"/>
+          <w:sz w:val="21"/>
+          <w:szCs w:val="21"/>
+        </w:rPr>
+        <w:t>/www/html/'</w:t>
+      </w:r>
+      <w:r>
+        <w:rPr>
+          <w:rFonts w:ascii="Consolas" w:hAnsi="Consolas"/>
+          <w:color w:val="FFFFFF"/>
+          <w:sz w:val="21"/>
+          <w:szCs w:val="21"/>
+        </w:rPr>
+        <w:t>:</w:t>
+      </w:r>
+    </w:p>
+    <w:p>
+      <w:pPr>
+        <w:shd w:val="clear" w:color="auto" w:fill="000000"/>
+        <w:spacing w:line="285" w:lineRule="atLeast"/>
+        <w:rPr>
+          <w:rFonts w:ascii="Consolas" w:hAnsi="Consolas"/>
+          <w:color w:val="FFFFFF"/>
+          <w:sz w:val="21"/>
+          <w:szCs w:val="21"/>
+        </w:rPr>
+      </w:pPr>
+      <w:r>
+        <w:rPr>
+          <w:rFonts w:ascii="Consolas" w:hAnsi="Consolas"/>
+          <w:color w:val="FFFFFF"/>
+          <w:sz w:val="21"/>
+          <w:szCs w:val="21"/>
+        </w:rPr>
+        <w:t xml:space="preserve">          ensure =&gt; </w:t>
+      </w:r>
+      <w:r>
+        <w:rPr>
+          <w:rFonts w:ascii="Consolas" w:hAnsi="Consolas"/>
+          <w:color w:val="569CD6"/>
+          <w:sz w:val="21"/>
+          <w:szCs w:val="21"/>
+        </w:rPr>
+        <w:t>present</w:t>
+      </w:r>
+      <w:r>
+        <w:rPr>
+          <w:rFonts w:ascii="Consolas" w:hAnsi="Consolas"/>
+          <w:color w:val="FFFFFF"/>
+          <w:sz w:val="21"/>
+          <w:szCs w:val="21"/>
+        </w:rPr>
+        <w:t>,</w:t>
+      </w:r>
+    </w:p>
+    <w:p>
+      <w:pPr>
+        <w:shd w:val="clear" w:color="auto" w:fill="000000"/>
+        <w:spacing w:line="285" w:lineRule="atLeast"/>
+        <w:rPr>
+          <w:rFonts w:ascii="Consolas" w:hAnsi="Consolas"/>
+          <w:color w:val="FFFFFF"/>
+          <w:sz w:val="21"/>
+          <w:szCs w:val="21"/>
+        </w:rPr>
+      </w:pPr>
+      <w:r>
+        <w:rPr>
+          <w:rFonts w:ascii="Consolas" w:hAnsi="Consolas"/>
+          <w:color w:val="FFFFFF"/>
+          <w:sz w:val="21"/>
+          <w:szCs w:val="21"/>
+        </w:rPr>
+        <w:t xml:space="preserve">          source =&gt; </w:t>
+      </w:r>
+      <w:r>
+        <w:rPr>
+          <w:rFonts w:ascii="Consolas" w:hAnsi="Consolas"/>
+          <w:color w:val="CE9178"/>
+          <w:sz w:val="21"/>
+          <w:szCs w:val="21"/>
+        </w:rPr>
+        <w:t>"/home/</w:t>
+      </w:r>
+      <w:proofErr w:type="spellStart"/>
+      <w:r>
+        <w:rPr>
+          <w:rFonts w:ascii="Consolas" w:hAnsi="Consolas"/>
+          <w:color w:val="CE9178"/>
+          <w:sz w:val="21"/>
+          <w:szCs w:val="21"/>
+        </w:rPr>
+        <w:t>ubuntu</w:t>
+      </w:r>
+      <w:proofErr w:type="spellEnd"/>
+      <w:r>
+        <w:rPr>
+          <w:rFonts w:ascii="Consolas" w:hAnsi="Consolas"/>
+          <w:color w:val="CE9178"/>
+          <w:sz w:val="21"/>
+          <w:szCs w:val="21"/>
+        </w:rPr>
+        <w:t>/new/</w:t>
+      </w:r>
+      <w:proofErr w:type="spellStart"/>
+      <w:r>
+        <w:rPr>
+          <w:rFonts w:ascii="Consolas" w:hAnsi="Consolas"/>
+          <w:color w:val="CE9178"/>
+          <w:sz w:val="21"/>
+          <w:szCs w:val="21"/>
+        </w:rPr>
+        <w:t>helloworld</w:t>
+      </w:r>
+      <w:proofErr w:type="spellEnd"/>
+      <w:r>
+        <w:rPr>
+          <w:rFonts w:ascii="Consolas" w:hAnsi="Consolas"/>
+          <w:color w:val="CE9178"/>
+          <w:sz w:val="21"/>
+          <w:szCs w:val="21"/>
+        </w:rPr>
+        <w:t>/*"</w:t>
+      </w:r>
+      <w:r>
+        <w:rPr>
+          <w:rFonts w:ascii="Consolas" w:hAnsi="Consolas"/>
+          <w:color w:val="FFFFFF"/>
+          <w:sz w:val="21"/>
+          <w:szCs w:val="21"/>
+        </w:rPr>
+        <w:t>,</w:t>
+      </w:r>
+    </w:p>
+    <w:p>
+      <w:pPr>
+        <w:shd w:val="clear" w:color="auto" w:fill="000000"/>
+        <w:spacing w:line="285" w:lineRule="atLeast"/>
+        <w:rPr>
+          <w:rFonts w:ascii="Consolas" w:hAnsi="Consolas"/>
+          <w:color w:val="FFFFFF"/>
+          <w:sz w:val="21"/>
+          <w:szCs w:val="21"/>
+        </w:rPr>
+      </w:pPr>
+      <w:r>
+        <w:rPr>
+          <w:rFonts w:ascii="Consolas" w:hAnsi="Consolas"/>
+          <w:color w:val="FFFFFF"/>
+          <w:sz w:val="21"/>
+          <w:szCs w:val="21"/>
+        </w:rPr>
+        <w:t>}</w:t>
+      </w:r>
+    </w:p>
+    <w:p>
+      <w:pPr>
+        <w:shd w:val="clear" w:color="auto" w:fill="000000"/>
+        <w:spacing w:after="240" w:line="285" w:lineRule="atLeast"/>
+        <w:rPr>
+          <w:rFonts w:ascii="Consolas" w:hAnsi="Consolas"/>
+          <w:color w:val="FFFFFF"/>
+          <w:sz w:val="21"/>
+          <w:szCs w:val="21"/>
+        </w:rPr>
+      </w:pPr>
+    </w:p>
+    <w:p>
+      <w:pPr>
+        <w:shd w:val="clear" w:color="auto" w:fill="000000"/>
+        <w:spacing w:line="285" w:lineRule="atLeast"/>
+        <w:rPr>
+          <w:rFonts w:ascii="Consolas" w:hAnsi="Consolas"/>
+          <w:color w:val="FFFFFF"/>
+          <w:sz w:val="21"/>
+          <w:szCs w:val="21"/>
+        </w:rPr>
+      </w:pPr>
+      <w:r>
+        <w:rPr>
+          <w:rFonts w:ascii="Consolas" w:hAnsi="Consolas"/>
+          <w:color w:val="FFFFFF"/>
+          <w:sz w:val="21"/>
+          <w:szCs w:val="21"/>
+        </w:rPr>
+        <w:t>}</w:t>
+      </w:r>
+    </w:p>
+    <w:p>
+      <w:pPr>
+        <w:pStyle w:val="ListParagraph"/>
+        <w:rPr>
+          <w:lang w:val="en-US"/>
+        </w:rPr>
+      </w:pPr>
+    </w:p>
+    <w:p>
+      <w:pPr>
+        <w:pStyle w:val="ListParagraph"/>
+        <w:rPr>
+          <w:lang w:val="en-US"/>
+        </w:rPr>
+      </w:pPr>
+    </w:p>
+    <w:p>
+      <w:pPr>
+        <w:pStyle w:val="ListParagraph"/>
+        <w:numPr>
+          <w:ilvl w:val="0"/>
+          <w:numId w:val="8"/>
+        </w:numPr>
+        <w:rPr>
+          <w:lang w:val="en-US"/>
+        </w:rPr>
+      </w:pPr>
+      <w:r>
+        <w:rPr>
+          <w:lang w:val="en-US"/>
+        </w:rPr>
+        <w:t xml:space="preserve">ubuntu@ip-172-31-85-185:~/new$ </w:t>
+      </w:r>
+      <w:proofErr w:type="spellStart"/>
+      <w:r>
+        <w:rPr>
+          <w:lang w:val="en-US"/>
+        </w:rPr>
+        <w:t>git</w:t>
+      </w:r>
+      <w:proofErr w:type="spellEnd"/>
+      <w:r>
+        <w:rPr>
+          <w:lang w:val="en-US"/>
+        </w:rPr>
+        <w:t xml:space="preserve"> clone </w:t>
+      </w:r>
+      <w:hyperlink r:id="rId29" w:history="1">
+        <w:r>
+          <w:rPr>
+            <w:rStyle w:val="Hyperlink"/>
+            <w:lang w:val="en-US"/>
+          </w:rPr>
+          <w:t>https://github.com/hshar94/helloworld</w:t>
+        </w:r>
+      </w:hyperlink>
+    </w:p>
+    <w:p>
+      <w:pPr>
+        <w:pStyle w:val="ListParagraph"/>
+        <w:numPr>
+          <w:ilvl w:val="0"/>
+          <w:numId w:val="8"/>
+        </w:numPr>
+        <w:rPr>
+          <w:lang w:val="en-US"/>
+        </w:rPr>
+      </w:pPr>
+      <w:r>
+        <w:rPr>
+          <w:lang w:val="en-US"/>
+        </w:rPr>
+        <w:t>ubuntu@ip-172-31-85-</w:t>
+      </w:r>
+      <w:proofErr w:type="gramStart"/>
+      <w:r>
+        <w:rPr>
+          <w:lang w:val="en-US"/>
+        </w:rPr>
+        <w:t>185:~</w:t>
+      </w:r>
+      <w:proofErr w:type="gramEnd"/>
+      <w:r>
+        <w:rPr>
+          <w:lang w:val="en-US"/>
+        </w:rPr>
+        <w:t xml:space="preserve">/new$ cd </w:t>
+      </w:r>
+      <w:proofErr w:type="spellStart"/>
+      <w:r>
+        <w:rPr>
+          <w:lang w:val="en-US"/>
+        </w:rPr>
+        <w:t>helloworld</w:t>
+      </w:r>
+      <w:proofErr w:type="spellEnd"/>
+      <w:r>
+        <w:rPr>
+          <w:lang w:val="en-US"/>
+        </w:rPr>
+        <w:t>/</w:t>
+      </w:r>
+    </w:p>
+    <w:p>
+      <w:pPr>
+        <w:pStyle w:val="ListParagraph"/>
+        <w:rPr>
+          <w:lang w:val="en-US"/>
+        </w:rPr>
+      </w:pPr>
+    </w:p>
+    <w:p>
+      <w:pPr>
+        <w:pStyle w:val="ListParagraph"/>
+        <w:numPr>
+          <w:ilvl w:val="0"/>
+          <w:numId w:val="8"/>
+        </w:numPr>
+        <w:rPr>
+          <w:lang w:val="en-US"/>
+        </w:rPr>
+      </w:pPr>
+      <w:r>
+        <w:rPr>
+          <w:lang w:val="en-US"/>
+        </w:rPr>
+        <w:t>On slave</w:t>
+      </w:r>
+      <w:r>
+        <w:rPr>
+          <w:lang w:val="en-US"/>
+        </w:rPr>
+        <w:t>s</w:t>
+      </w:r>
+      <w:r>
+        <w:rPr>
+          <w:lang w:val="en-US"/>
+        </w:rPr>
+        <w:t>-</w:t>
+      </w:r>
+      <w:r>
+        <w:rPr>
+          <w:lang w:val="en-US"/>
+        </w:rPr>
+        <w:sym w:font="Wingdings" w:char="F0E0"/>
+      </w:r>
+      <w:r>
+        <w:rPr>
+          <w:lang w:val="en-US"/>
+        </w:rPr>
+        <w:t xml:space="preserve"> </w:t>
+      </w:r>
+      <w:proofErr w:type="spellStart"/>
+      <w:r>
+        <w:rPr>
+          <w:lang w:val="en-US"/>
+        </w:rPr>
+        <w:t>sudo</w:t>
+      </w:r>
+      <w:proofErr w:type="spellEnd"/>
+      <w:r>
+        <w:rPr>
+          <w:lang w:val="en-US"/>
+        </w:rPr>
+        <w:t xml:space="preserve"> puppet agent </w:t>
+      </w:r>
+      <w:r>
+        <w:rPr>
+          <w:lang w:val="en-US"/>
+        </w:rPr>
+        <w:t>–</w:t>
+      </w:r>
+      <w:r>
+        <w:rPr>
+          <w:lang w:val="en-US"/>
+        </w:rPr>
+        <w:t>test</w:t>
+      </w:r>
+    </w:p>
+    <w:p>
+      <w:pPr>
+        <w:pStyle w:val="ListParagraph"/>
+        <w:rPr>
+          <w:lang w:val="en-US"/>
+        </w:rPr>
+      </w:pPr>
+    </w:p>
+    <w:p>
+      <w:pPr>
+        <w:pStyle w:val="ListParagraph"/>
+        <w:rPr>
+          <w:lang w:val="en-US"/>
+        </w:rPr>
+      </w:pPr>
+    </w:p>
+    <w:p>
+      <w:pPr>
+        <w:pStyle w:val="Heading2"/>
+        <w:rPr>
+          <w:lang w:val="en-US"/>
+        </w:rPr>
+      </w:pPr>
+      <w:proofErr w:type="spellStart"/>
+      <w:r>
+        <w:rPr>
+          <w:lang w:val="en-US"/>
+        </w:rPr>
+        <w:lastRenderedPageBreak/>
+        <w:t>Ansible</w:t>
+      </w:r>
+      <w:proofErr w:type="spellEnd"/>
+    </w:p>
+    <w:p>
+      <w:pPr>
+        <w:pStyle w:val="Heading3"/>
         <w:rPr>
           <w:lang w:val="en-US"/>
         </w:rPr>
       </w:pPr>
       <w:bookmarkStart w:id="0" w:name="_GoBack"/>
       <w:bookmarkEnd w:id="0"/>
+    </w:p>
+    <w:p>
+      <w:pPr>
+        <w:pStyle w:val="ListParagraph"/>
+        <w:rPr>
+          <w:lang w:val="en-US"/>
+        </w:rPr>
+      </w:pPr>
     </w:p>
     <w:sectPr>
       <w:pgSz w:w="11906" w:h="16838"/>
@@ -4530,6 +5825,119 @@
     </w:lvl>
   </w:abstractNum>
   <w:abstractNum w:abstractNumId="6" w15:restartNumberingAfterBreak="0">
+    <w:nsid w:val="5BDA7410"/>
+    <w:multiLevelType w:val="hybridMultilevel"/>
+    <w:tmpl w:val="DECCBBEE"/>
+    <w:lvl w:ilvl="0" w:tplc="40090001">
+      <w:start w:val="1"/>
+      <w:numFmt w:val="bullet"/>
+      <w:lvlText w:val=""/>
+      <w:lvlJc w:val="left"/>
+      <w:pPr>
+        <w:ind w:left="720" w:hanging="360"/>
+      </w:pPr>
+      <w:rPr>
+        <w:rFonts w:ascii="Symbol" w:hAnsi="Symbol" w:hint="default"/>
+      </w:rPr>
+    </w:lvl>
+    <w:lvl w:ilvl="1" w:tplc="40090003" w:tentative="1">
+      <w:start w:val="1"/>
+      <w:numFmt w:val="bullet"/>
+      <w:lvlText w:val="o"/>
+      <w:lvlJc w:val="left"/>
+      <w:pPr>
+        <w:ind w:left="1440" w:hanging="360"/>
+      </w:pPr>
+      <w:rPr>
+        <w:rFonts w:ascii="Courier New" w:hAnsi="Courier New" w:cs="Courier New" w:hint="default"/>
+      </w:rPr>
+    </w:lvl>
+    <w:lvl w:ilvl="2" w:tplc="40090005" w:tentative="1">
+      <w:start w:val="1"/>
+      <w:numFmt w:val="bullet"/>
+      <w:lvlText w:val=""/>
+      <w:lvlJc w:val="left"/>
+      <w:pPr>
+        <w:ind w:left="2160" w:hanging="360"/>
+      </w:pPr>
+      <w:rPr>
+        <w:rFonts w:ascii="Wingdings" w:hAnsi="Wingdings" w:hint="default"/>
+      </w:rPr>
+    </w:lvl>
+    <w:lvl w:ilvl="3" w:tplc="40090001" w:tentative="1">
+      <w:start w:val="1"/>
+      <w:numFmt w:val="bullet"/>
+      <w:lvlText w:val=""/>
+      <w:lvlJc w:val="left"/>
+      <w:pPr>
+        <w:ind w:left="2880" w:hanging="360"/>
+      </w:pPr>
+      <w:rPr>
+        <w:rFonts w:ascii="Symbol" w:hAnsi="Symbol" w:hint="default"/>
+      </w:rPr>
+    </w:lvl>
+    <w:lvl w:ilvl="4" w:tplc="40090003" w:tentative="1">
+      <w:start w:val="1"/>
+      <w:numFmt w:val="bullet"/>
+      <w:lvlText w:val="o"/>
+      <w:lvlJc w:val="left"/>
+      <w:pPr>
+        <w:ind w:left="3600" w:hanging="360"/>
+      </w:pPr>
+      <w:rPr>
+        <w:rFonts w:ascii="Courier New" w:hAnsi="Courier New" w:cs="Courier New" w:hint="default"/>
+      </w:rPr>
+    </w:lvl>
+    <w:lvl w:ilvl="5" w:tplc="40090005" w:tentative="1">
+      <w:start w:val="1"/>
+      <w:numFmt w:val="bullet"/>
+      <w:lvlText w:val=""/>
+      <w:lvlJc w:val="left"/>
+      <w:pPr>
+        <w:ind w:left="4320" w:hanging="360"/>
+      </w:pPr>
+      <w:rPr>
+        <w:rFonts w:ascii="Wingdings" w:hAnsi="Wingdings" w:hint="default"/>
+      </w:rPr>
+    </w:lvl>
+    <w:lvl w:ilvl="6" w:tplc="40090001" w:tentative="1">
+      <w:start w:val="1"/>
+      <w:numFmt w:val="bullet"/>
+      <w:lvlText w:val=""/>
+      <w:lvlJc w:val="left"/>
+      <w:pPr>
+        <w:ind w:left="5040" w:hanging="360"/>
+      </w:pPr>
+      <w:rPr>
+        <w:rFonts w:ascii="Symbol" w:hAnsi="Symbol" w:hint="default"/>
+      </w:rPr>
+    </w:lvl>
+    <w:lvl w:ilvl="7" w:tplc="40090003" w:tentative="1">
+      <w:start w:val="1"/>
+      <w:numFmt w:val="bullet"/>
+      <w:lvlText w:val="o"/>
+      <w:lvlJc w:val="left"/>
+      <w:pPr>
+        <w:ind w:left="5760" w:hanging="360"/>
+      </w:pPr>
+      <w:rPr>
+        <w:rFonts w:ascii="Courier New" w:hAnsi="Courier New" w:cs="Courier New" w:hint="default"/>
+      </w:rPr>
+    </w:lvl>
+    <w:lvl w:ilvl="8" w:tplc="40090005" w:tentative="1">
+      <w:start w:val="1"/>
+      <w:numFmt w:val="bullet"/>
+      <w:lvlText w:val=""/>
+      <w:lvlJc w:val="left"/>
+      <w:pPr>
+        <w:ind w:left="6480" w:hanging="360"/>
+      </w:pPr>
+      <w:rPr>
+        <w:rFonts w:ascii="Wingdings" w:hAnsi="Wingdings" w:hint="default"/>
+      </w:rPr>
+    </w:lvl>
+  </w:abstractNum>
+  <w:abstractNum w:abstractNumId="7" w15:restartNumberingAfterBreak="0">
     <w:nsid w:val="5ECE593D"/>
     <w:multiLevelType w:val="hybridMultilevel"/>
     <w:tmpl w:val="7FBAA872"/>
@@ -4622,7 +6030,7 @@
     <w:abstractNumId w:val="5"/>
   </w:num>
   <w:num w:numId="2">
-    <w:abstractNumId w:val="6"/>
+    <w:abstractNumId w:val="7"/>
   </w:num>
   <w:num w:numId="3">
     <w:abstractNumId w:val="2"/>
@@ -4638,6 +6046,9 @@
   </w:num>
   <w:num w:numId="7">
     <w:abstractNumId w:val="4"/>
+  </w:num>
+  <w:num w:numId="8">
+    <w:abstractNumId w:val="6"/>
   </w:num>
 </w:numbering>
 </file>
@@ -5489,7 +6900,7 @@
 </file>
 
 <file path=customXml/itemProps1.xml><?xml version="1.0" encoding="utf-8"?>
-<ds:datastoreItem xmlns:ds="http://schemas.openxmlformats.org/officeDocument/2006/customXml" ds:itemID="{8047E16E-0091-4A6D-B8FB-7BD555E4E8C7}">
+<ds:datastoreItem xmlns:ds="http://schemas.openxmlformats.org/officeDocument/2006/customXml" ds:itemID="{64FD78E0-D387-4845-AEFB-2E9280276BAD}">
   <ds:schemaRefs>
     <ds:schemaRef ds:uri="http://schemas.openxmlformats.org/officeDocument/2006/bibliography"/>
   </ds:schemaRefs>

</xml_diff>